<commit_message>
set language to english
</commit_message>
<xml_diff>
--- a/lib/markdown_to_word/template.docx
+++ b/lib/markdown_to_word/template.docx
@@ -5,59 +5,83 @@
     <w:p>
       <w:pPr>
         <w:pStyle w:val="Heading1"/>
-        <w:rPr/>
+        <w:rPr>
+          <w:lang w:val="en-US"/>
+        </w:rPr>
       </w:pPr>
       <w:r>
-        <w:rPr/>
+        <w:rPr>
+          <w:lang w:val="en-US"/>
+        </w:rPr>
         <w:t>Heading1</w:t>
       </w:r>
     </w:p>
     <w:p>
       <w:pPr>
         <w:pStyle w:val="Heading2"/>
-        <w:rPr/>
+        <w:rPr>
+          <w:lang w:val="en-US"/>
+        </w:rPr>
       </w:pPr>
       <w:r>
-        <w:rPr/>
+        <w:rPr>
+          <w:lang w:val="en-US"/>
+        </w:rPr>
         <w:t>HEADING2</w:t>
       </w:r>
     </w:p>
     <w:p>
       <w:pPr>
         <w:pStyle w:val="Heading3"/>
-        <w:rPr/>
+        <w:rPr>
+          <w:lang w:val="en-US"/>
+        </w:rPr>
       </w:pPr>
       <w:r>
-        <w:rPr/>
+        <w:rPr>
+          <w:lang w:val="en-US"/>
+        </w:rPr>
         <w:t>HEADING3</w:t>
       </w:r>
     </w:p>
     <w:p>
       <w:pPr>
         <w:pStyle w:val="Heading4"/>
-        <w:rPr/>
+        <w:rPr>
+          <w:lang w:val="en-US"/>
+        </w:rPr>
       </w:pPr>
       <w:r>
-        <w:rPr/>
+        <w:rPr>
+          <w:lang w:val="en-US"/>
+        </w:rPr>
         <w:t>HEADING4</w:t>
       </w:r>
     </w:p>
     <w:p>
       <w:pPr>
         <w:pStyle w:val="Normal"/>
-        <w:rPr/>
+        <w:rPr>
+          <w:lang w:val="en-US"/>
+        </w:rPr>
       </w:pPr>
       <w:r>
-        <w:rPr/>
+        <w:rPr>
+          <w:lang w:val="en-US"/>
+        </w:rPr>
       </w:r>
     </w:p>
     <w:p>
       <w:pPr>
         <w:pStyle w:val="Normal"/>
-        <w:rPr/>
+        <w:rPr>
+          <w:lang w:val="en-US"/>
+        </w:rPr>
       </w:pPr>
       <w:r>
-        <w:rPr/>
+        <w:rPr>
+          <w:lang w:val="en-US"/>
+        </w:rPr>
         <w:t>normal</w:t>
       </w:r>
     </w:p>
@@ -68,10 +92,14 @@
           <w:ilvl w:val="0"/>
           <w:numId w:val="1"/>
         </w:numPr>
-        <w:rPr/>
+        <w:rPr>
+          <w:lang w:val="en-US"/>
+        </w:rPr>
       </w:pPr>
       <w:r>
-        <w:rPr/>
+        <w:rPr>
+          <w:lang w:val="en-US"/>
+        </w:rPr>
         <w:t>one</w:t>
       </w:r>
     </w:p>
@@ -82,10 +110,14 @@
           <w:ilvl w:val="0"/>
           <w:numId w:val="1"/>
         </w:numPr>
-        <w:rPr/>
+        <w:rPr>
+          <w:lang w:val="en-US"/>
+        </w:rPr>
       </w:pPr>
       <w:r>
-        <w:rPr/>
+        <w:rPr>
+          <w:lang w:val="en-US"/>
+        </w:rPr>
         <w:t>two</w:t>
       </w:r>
     </w:p>
@@ -96,20 +128,28 @@
           <w:ilvl w:val="0"/>
           <w:numId w:val="1"/>
         </w:numPr>
-        <w:rPr/>
+        <w:rPr>
+          <w:lang w:val="en-US"/>
+        </w:rPr>
       </w:pPr>
       <w:r>
-        <w:rPr/>
+        <w:rPr>
+          <w:lang w:val="en-US"/>
+        </w:rPr>
         <w:t>three</w:t>
       </w:r>
     </w:p>
     <w:p>
       <w:pPr>
         <w:pStyle w:val="Normal"/>
-        <w:rPr/>
+        <w:rPr>
+          <w:lang w:val="en-US"/>
+        </w:rPr>
       </w:pPr>
       <w:r>
-        <w:rPr/>
+        <w:rPr>
+          <w:lang w:val="en-US"/>
+        </w:rPr>
         <w:t>normal</w:t>
       </w:r>
     </w:p>
@@ -120,10 +160,14 @@
           <w:ilvl w:val="0"/>
           <w:numId w:val="2"/>
         </w:numPr>
-        <w:rPr/>
+        <w:rPr>
+          <w:lang w:val="en-US"/>
+        </w:rPr>
       </w:pPr>
       <w:r>
-        <w:rPr/>
+        <w:rPr>
+          <w:lang w:val="en-US"/>
+        </w:rPr>
         <w:t>one</w:t>
       </w:r>
     </w:p>
@@ -134,10 +178,14 @@
           <w:ilvl w:val="0"/>
           <w:numId w:val="2"/>
         </w:numPr>
-        <w:rPr/>
+        <w:rPr>
+          <w:lang w:val="en-US"/>
+        </w:rPr>
       </w:pPr>
       <w:r>
-        <w:rPr/>
+        <w:rPr>
+          <w:lang w:val="en-US"/>
+        </w:rPr>
         <w:t>two</w:t>
       </w:r>
     </w:p>
@@ -154,7 +202,9 @@
       <w:bookmarkStart w:id="0" w:name="_GoBack"/>
       <w:bookmarkEnd w:id="0"/>
       <w:r>
-        <w:rPr/>
+        <w:rPr>
+          <w:lang w:val="en-US"/>
+        </w:rPr>
         <w:t>three</w:t>
       </w:r>
     </w:p>
@@ -659,17 +709,17 @@
     <w:pPr>
       <w:widowControl/>
       <w:suppressAutoHyphens w:val="true"/>
-      <w:overflowPunct w:val="true"/>
+      <w:overflowPunct w:val="false"/>
       <w:bidi w:val="0"/>
       <w:spacing w:lineRule="auto" w:line="240" w:before="0" w:after="0"/>
       <w:jc w:val="left"/>
     </w:pPr>
     <w:rPr>
       <w:rFonts w:ascii="Arial" w:hAnsi="Arial" w:eastAsia="Times New Roman" w:cs="Times New Roman"/>
-      <w:color w:val="auto"/>
+      <w:color w:val="00000A"/>
       <w:sz w:val="18"/>
       <w:szCs w:val="20"/>
-      <w:lang w:val="da-DK" w:eastAsia="da-DK" w:bidi="ar-SA"/>
+      <w:lang w:val="en-US" w:eastAsia="da-DK" w:bidi="ar-SA"/>
     </w:rPr>
   </w:style>
   <w:style w:type="paragraph" w:styleId="Heading1">
@@ -781,7 +831,7 @@
       <w:caps/>
       <w:sz w:val="28"/>
       <w:szCs w:val="20"/>
-      <w:lang w:val="da-DK" w:eastAsia="da-DK"/>
+      <w:lang w:eastAsia="da-DK"/>
     </w:rPr>
   </w:style>
   <w:style w:type="character" w:styleId="Heading2Char" w:customStyle="1">
@@ -796,7 +846,7 @@
       <w:caps/>
       <w:sz w:val="20"/>
       <w:szCs w:val="20"/>
-      <w:lang w:val="da-DK" w:eastAsia="da-DK"/>
+      <w:lang w:eastAsia="da-DK"/>
     </w:rPr>
   </w:style>
   <w:style w:type="character" w:styleId="Heading3Char" w:customStyle="1">
@@ -813,7 +863,7 @@
       <w:caps/>
       <w:sz w:val="18"/>
       <w:szCs w:val="20"/>
-      <w:lang w:val="da-DK" w:eastAsia="da-DK"/>
+      <w:lang w:eastAsia="da-DK"/>
     </w:rPr>
   </w:style>
   <w:style w:type="character" w:styleId="Heading4Char" w:customStyle="1">
@@ -831,7 +881,70 @@
       <w:caps/>
       <w:sz w:val="18"/>
       <w:szCs w:val="20"/>
-      <w:lang w:val="da-DK" w:eastAsia="da-DK"/>
+      <w:lang w:eastAsia="da-DK"/>
+    </w:rPr>
+  </w:style>
+  <w:style w:type="character" w:styleId="ListLabel1">
+    <w:name w:val="ListLabel 1"/>
+    <w:qFormat/>
+    <w:rPr>
+      <w:rFonts w:cs="Symbol"/>
+    </w:rPr>
+  </w:style>
+  <w:style w:type="character" w:styleId="ListLabel2">
+    <w:name w:val="ListLabel 2"/>
+    <w:qFormat/>
+    <w:rPr>
+      <w:rFonts w:cs="Courier New"/>
+    </w:rPr>
+  </w:style>
+  <w:style w:type="character" w:styleId="ListLabel3">
+    <w:name w:val="ListLabel 3"/>
+    <w:qFormat/>
+    <w:rPr>
+      <w:rFonts w:cs="Wingdings"/>
+    </w:rPr>
+  </w:style>
+  <w:style w:type="character" w:styleId="ListLabel4">
+    <w:name w:val="ListLabel 4"/>
+    <w:qFormat/>
+    <w:rPr>
+      <w:rFonts w:cs="Symbol"/>
+    </w:rPr>
+  </w:style>
+  <w:style w:type="character" w:styleId="ListLabel5">
+    <w:name w:val="ListLabel 5"/>
+    <w:qFormat/>
+    <w:rPr>
+      <w:rFonts w:cs="Courier New"/>
+    </w:rPr>
+  </w:style>
+  <w:style w:type="character" w:styleId="ListLabel6">
+    <w:name w:val="ListLabel 6"/>
+    <w:qFormat/>
+    <w:rPr>
+      <w:rFonts w:cs="Wingdings"/>
+    </w:rPr>
+  </w:style>
+  <w:style w:type="character" w:styleId="ListLabel7">
+    <w:name w:val="ListLabel 7"/>
+    <w:qFormat/>
+    <w:rPr>
+      <w:rFonts w:cs="Symbol"/>
+    </w:rPr>
+  </w:style>
+  <w:style w:type="character" w:styleId="ListLabel8">
+    <w:name w:val="ListLabel 8"/>
+    <w:qFormat/>
+    <w:rPr>
+      <w:rFonts w:cs="Courier New"/>
+    </w:rPr>
+  </w:style>
+  <w:style w:type="character" w:styleId="ListLabel9">
+    <w:name w:val="ListLabel 9"/>
+    <w:qFormat/>
+    <w:rPr>
+      <w:rFonts w:cs="Wingdings"/>
     </w:rPr>
   </w:style>
   <w:style w:type="paragraph" w:styleId="Heading">

</xml_diff>